<commit_message>
Added my metrics and use case diagram with its description
</commit_message>
<xml_diff>
--- a/Project/Phase 1/Sprint 1/Joao_Amorim_57409/metrics_set_Joao_Amorim_57409.docx
+++ b/Project/Phase 1/Sprint 1/Joao_Amorim_57409/metrics_set_Joao_Amorim_57409.docx
@@ -202,26 +202,6 @@
         <w:rPr>
           <w:sz w:val="36"/>
           <w:szCs w:val="36"/>
-        </w:rPr>
-        <w:t>is</w:t>
-      </w:r>
-      <w:proofErr w:type="spellEnd"/>
-      <w:r>
-        <w:rPr>
-          <w:sz w:val="36"/>
-          <w:szCs w:val="36"/>
-        </w:rPr>
-        <w:t xml:space="preserve"> </w:t>
-      </w:r>
-      <w:proofErr w:type="spellStart"/>
-      <w:r>
-        <w:rPr>
-          <w:rFonts w:ascii="Segoe UI" w:hAnsi="Segoe UI" w:cs="Segoe UI"/>
-          <w:color w:val="172B4D"/>
-          <w:spacing w:val="-1"/>
-          <w:sz w:val="36"/>
-          <w:szCs w:val="36"/>
-          <w:shd w:val="clear" w:color="auto" w:fill="FFFFFF"/>
         </w:rPr>
         <w:t>is</w:t>
       </w:r>

</xml_diff>